<commit_message>
Week 52, touchup the screenshots file
</commit_message>
<xml_diff>
--- a/Week_52_Stocks/Screenshots.docx
+++ b/Week_52_Stocks/Screenshots.docx
@@ -18,79 +18,115 @@
         <w:rPr>
           <w:noProof/>
         </w:rPr>
+        <w:t xml:space="preserve"> (a term popularized by Don Hoeffler) is</w:t>
+      </w:r>
+      <w:r>
+        <w:rPr>
+          <w:noProof/>
+        </w:rPr>
+        <w:t xml:space="preserve"> </w:t>
+      </w:r>
+      <w:r>
+        <w:rPr>
+          <w:noProof/>
+        </w:rPr>
+        <w:t xml:space="preserve">a region of California </w:t>
+      </w:r>
+      <w:r>
+        <w:rPr>
+          <w:noProof/>
+        </w:rPr>
+        <w:t>known for</w:t>
+      </w:r>
+      <w:r>
+        <w:rPr>
+          <w:noProof/>
+        </w:rPr>
+        <w:t xml:space="preserve"> the Semiconductor Industry</w:t>
+      </w:r>
+      <w:r>
+        <w:rPr>
+          <w:noProof/>
+        </w:rPr>
+        <w:t xml:space="preserve">. </w:t>
+      </w:r>
+      <w:r>
+        <w:rPr>
+          <w:noProof/>
+        </w:rPr>
+        <w:t>Th</w:t>
+      </w:r>
+      <w:r>
+        <w:rPr>
+          <w:noProof/>
+        </w:rPr>
+        <w:t>e</w:t>
+      </w:r>
+      <w:r>
+        <w:rPr>
+          <w:noProof/>
+        </w:rPr>
+        <w:t xml:space="preserve"> </w:t>
+      </w:r>
+      <w:r>
+        <w:rPr>
+          <w:noProof/>
+        </w:rPr>
+        <w:t>monetization of semiconducors started</w:t>
+      </w:r>
+      <w:r>
+        <w:rPr>
+          <w:noProof/>
+        </w:rPr>
+        <w:t xml:space="preserve"> </w:t>
+      </w:r>
+      <w:r>
+        <w:rPr>
+          <w:noProof/>
+        </w:rPr>
+        <w:t xml:space="preserve">in the 1960’s </w:t>
+      </w:r>
+      <w:r>
+        <w:rPr>
+          <w:noProof/>
+        </w:rPr>
+        <w:t>in</w:t>
+      </w:r>
+      <w:r>
+        <w:rPr>
+          <w:noProof/>
+        </w:rPr>
+        <w:t xml:space="preserve"> the Santa Clara Valley</w:t>
+      </w:r>
+      <w:r>
+        <w:rPr>
+          <w:noProof/>
+        </w:rPr>
         <w:t xml:space="preserve">, </w:t>
       </w:r>
       <w:r>
         <w:rPr>
           <w:noProof/>
         </w:rPr>
-        <w:t xml:space="preserve">a region of California </w:t>
-      </w:r>
-      <w:r>
-        <w:rPr>
-          <w:noProof/>
-        </w:rPr>
-        <w:t>known for</w:t>
-      </w:r>
-      <w:r>
-        <w:rPr>
-          <w:noProof/>
-        </w:rPr>
-        <w:t xml:space="preserve"> the Semiconductor Industry</w:t>
-      </w:r>
-      <w:r>
-        <w:rPr>
-          <w:noProof/>
-        </w:rPr>
-        <w:t xml:space="preserve"> started in</w:t>
-      </w:r>
-      <w:r>
-        <w:rPr>
-          <w:noProof/>
-        </w:rPr>
-        <w:t xml:space="preserve"> the Santa Clara Valley</w:t>
-      </w:r>
-      <w:r>
-        <w:rPr>
-          <w:noProof/>
-        </w:rPr>
-        <w:t xml:space="preserve">, with clusters </w:t>
-      </w:r>
-      <w:r>
-        <w:rPr>
-          <w:noProof/>
-        </w:rPr>
-        <w:t>in</w:t>
-      </w:r>
-      <w:r>
-        <w:rPr>
-          <w:noProof/>
-        </w:rPr>
-        <w:t xml:space="preserve"> San Jose</w:t>
-      </w:r>
-      <w:r>
-        <w:rPr>
-          <w:noProof/>
-        </w:rPr>
-        <w:t xml:space="preserve">, </w:t>
-      </w:r>
-      <w:r>
-        <w:rPr>
-          <w:noProof/>
-        </w:rPr>
-        <w:t>Santa Clara, Cupertino, Sunnyvale</w:t>
-      </w:r>
-      <w:r>
-        <w:rPr>
-          <w:noProof/>
-        </w:rPr>
-        <w:t xml:space="preserve">, </w:t>
-      </w:r>
-      <w:r>
-        <w:rPr>
-          <w:noProof/>
-        </w:rPr>
-        <w:t>Mountain View</w:t>
+        <w:t xml:space="preserve">by companies </w:t>
+      </w:r>
+      <w:r>
+        <w:rPr>
+          <w:noProof/>
+        </w:rPr>
+        <w:t xml:space="preserve">in </w:t>
+      </w:r>
+      <w:r>
+        <w:rPr>
+          <w:noProof/>
+        </w:rPr>
+        <w:t>San Jose</w:t>
+      </w:r>
+      <w:r>
+        <w:rPr>
+          <w:noProof/>
+        </w:rPr>
+        <w:t>, Santa Clara, Cupertino, Sunnyvale, Mountain View</w:t>
       </w:r>
       <w:r>
         <w:rPr>
@@ -102,7 +138,13 @@
         <w:rPr>
           <w:noProof/>
         </w:rPr>
-        <w:t>Palo Alto.</w:t>
+        <w:t>Palo Alto</w:t>
+      </w:r>
+      <w:r>
+        <w:rPr>
+          <w:noProof/>
+        </w:rPr>
+        <w:t>.</w:t>
       </w:r>
       <w:r>
         <w:rPr>
@@ -114,85 +156,25 @@
         <w:rPr>
           <w:noProof/>
         </w:rPr>
-        <w:t>This largely rural and suburban region</w:t>
-      </w:r>
-      <w:r>
-        <w:rPr>
-          <w:noProof/>
-        </w:rPr>
-        <w:t xml:space="preserve"> has stable foundations required </w:t>
-      </w:r>
-      <w:r>
-        <w:rPr>
-          <w:noProof/>
-        </w:rPr>
-        <w:t xml:space="preserve">for </w:t>
-      </w:r>
-      <w:r>
-        <w:rPr>
-          <w:noProof/>
-        </w:rPr>
-        <w:t xml:space="preserve">vibration-sensitive </w:t>
-      </w:r>
-      <w:r>
-        <w:rPr>
-          <w:noProof/>
-        </w:rPr>
-        <w:t>wafer lithography and wafer test equipment</w:t>
-      </w:r>
-      <w:r>
-        <w:rPr>
-          <w:noProof/>
-        </w:rPr>
-        <w:t>, best</w:t>
-      </w:r>
-      <w:r>
-        <w:rPr>
-          <w:noProof/>
-        </w:rPr>
-        <w:t xml:space="preserve"> found on the first floor of low-rise building</w:t>
-      </w:r>
-      <w:r>
-        <w:rPr>
-          <w:noProof/>
-        </w:rPr>
-        <w:t>s</w:t>
-      </w:r>
-      <w:r>
-        <w:rPr>
-          <w:noProof/>
-        </w:rPr>
-        <w:t>. Densly populated urban areas like San Francisco were not suitable for silicon development</w:t>
-      </w:r>
-      <w:r>
-        <w:rPr>
-          <w:noProof/>
-        </w:rPr>
-        <w:t xml:space="preserve">, and so </w:t>
-      </w:r>
-      <w:r>
-        <w:rPr>
-          <w:noProof/>
-        </w:rPr>
-        <w:t>San Francisco</w:t>
-      </w:r>
-      <w:r>
-        <w:rPr>
-          <w:noProof/>
-        </w:rPr>
-        <w:t xml:space="preserve"> was not considered part of Silicon Valley</w:t>
-      </w:r>
-      <w:r>
-        <w:rPr>
-          <w:noProof/>
-        </w:rPr>
-        <w:t xml:space="preserve"> in the early days</w:t>
-      </w:r>
-      <w:r>
-        <w:rPr>
-          <w:noProof/>
-        </w:rPr>
-        <w:t>.</w:t>
+        <w:t xml:space="preserve">Stanford University, Hewlett-Packard,  and Fairchild Semiconductor played huge roles in </w:t>
+      </w:r>
+      <w:r>
+        <w:rPr>
+          <w:noProof/>
+        </w:rPr>
+        <w:t>the start and growth of</w:t>
+      </w:r>
+      <w:r>
+        <w:rPr>
+          <w:noProof/>
+        </w:rPr>
+        <w:t xml:space="preserve"> </w:t>
+      </w:r>
+      <w:r>
+        <w:rPr>
+          <w:noProof/>
+        </w:rPr>
+        <w:t>this region.</w:t>
       </w:r>
     </w:p>
     <w:p>
@@ -205,13 +187,31 @@
         <w:rPr>
           <w:noProof/>
         </w:rPr>
-        <w:t xml:space="preserve">What </w:t>
-      </w:r>
-      <w:r>
-        <w:rPr>
-          <w:noProof/>
-        </w:rPr>
-        <w:t>changed</w:t>
+        <w:t>T</w:t>
+      </w:r>
+      <w:r>
+        <w:rPr>
+          <w:noProof/>
+        </w:rPr>
+        <w:t>h</w:t>
+      </w:r>
+      <w:r>
+        <w:rPr>
+          <w:noProof/>
+        </w:rPr>
+        <w:t xml:space="preserve">e Santa Clara Valley, mosly rural and </w:t>
+      </w:r>
+      <w:r>
+        <w:rPr>
+          <w:noProof/>
+        </w:rPr>
+        <w:t>famous for growing fruit and garlic</w:t>
+      </w:r>
+      <w:r>
+        <w:rPr>
+          <w:noProof/>
+        </w:rPr>
+        <w:t xml:space="preserve">, </w:t>
       </w:r>
       <w:r>
         <w:rPr>
@@ -223,115 +223,67 @@
         <w:rPr>
           <w:noProof/>
         </w:rPr>
-        <w:t>was</w:t>
-      </w:r>
-      <w:r>
-        <w:rPr>
-          <w:noProof/>
-        </w:rPr>
-        <w:t xml:space="preserve"> the </w:t>
-      </w:r>
-      <w:r>
-        <w:rPr>
-          <w:noProof/>
-        </w:rPr>
-        <w:t xml:space="preserve">booming </w:t>
-      </w:r>
-      <w:r>
-        <w:rPr>
-          <w:noProof/>
-        </w:rPr>
-        <w:t xml:space="preserve">software industry, </w:t>
-      </w:r>
-      <w:r>
-        <w:rPr>
-          <w:noProof/>
-        </w:rPr>
-        <w:t>without</w:t>
-      </w:r>
-      <w:r>
-        <w:rPr>
-          <w:noProof/>
-        </w:rPr>
-        <w:t xml:space="preserve"> the same physical constraints</w:t>
-      </w:r>
-      <w:r>
-        <w:rPr>
-          <w:noProof/>
-        </w:rPr>
-        <w:t xml:space="preserve"> as semiconductor. </w:t>
-      </w:r>
-      <w:r>
-        <w:rPr>
-          <w:noProof/>
-        </w:rPr>
-        <w:t>Tremendous</w:t>
-      </w:r>
-      <w:r>
-        <w:rPr>
-          <w:noProof/>
-        </w:rPr>
-        <w:t xml:space="preserve"> growth </w:t>
-      </w:r>
-      <w:r>
-        <w:rPr>
-          <w:noProof/>
-        </w:rPr>
-        <w:t xml:space="preserve">in software </w:t>
-      </w:r>
-      <w:r>
-        <w:rPr>
-          <w:noProof/>
-        </w:rPr>
-        <w:t xml:space="preserve">happened </w:t>
-      </w:r>
-      <w:r>
-        <w:rPr>
-          <w:noProof/>
-        </w:rPr>
-        <w:t>i</w:t>
-      </w:r>
-      <w:r>
-        <w:rPr>
-          <w:noProof/>
-        </w:rPr>
-        <w:t>n</w:t>
-      </w:r>
-      <w:r>
-        <w:rPr>
-          <w:noProof/>
-        </w:rPr>
-        <w:t xml:space="preserve"> </w:t>
-      </w:r>
-      <w:r>
-        <w:rPr>
-          <w:noProof/>
-        </w:rPr>
-        <w:t xml:space="preserve">places </w:t>
-      </w:r>
-      <w:r>
-        <w:rPr>
-          <w:noProof/>
-        </w:rPr>
-        <w:t xml:space="preserve">unsuitable </w:t>
-      </w:r>
-      <w:r>
-        <w:rPr>
-          <w:noProof/>
-        </w:rPr>
-        <w:t xml:space="preserve">for silicon manufacturing, </w:t>
-      </w:r>
-      <w:r>
-        <w:rPr>
-          <w:noProof/>
-        </w:rPr>
-        <w:t>such as</w:t>
-      </w:r>
-      <w:r>
-        <w:rPr>
-          <w:noProof/>
-        </w:rPr>
-        <w:t xml:space="preserve"> downtown San Francisco and lower Manhattan in New York City.</w:t>
+        <w:t>ha</w:t>
+      </w:r>
+      <w:r>
+        <w:rPr>
+          <w:noProof/>
+        </w:rPr>
+        <w:t>d</w:t>
+      </w:r>
+      <w:r>
+        <w:rPr>
+          <w:noProof/>
+        </w:rPr>
+        <w:t xml:space="preserve"> the stable foundations required for vibration-sensitive wafer lithography and wafer test equipment</w:t>
+      </w:r>
+      <w:r>
+        <w:rPr>
+          <w:noProof/>
+        </w:rPr>
+        <w:t xml:space="preserve">. </w:t>
+      </w:r>
+      <w:r>
+        <w:rPr>
+          <w:noProof/>
+        </w:rPr>
+        <w:t xml:space="preserve">Densly populated urban areas like San Francisco were not suitable for </w:t>
+      </w:r>
+      <w:r>
+        <w:rPr>
+          <w:noProof/>
+        </w:rPr>
+        <w:t>this work</w:t>
+      </w:r>
+      <w:r>
+        <w:rPr>
+          <w:noProof/>
+        </w:rPr>
+        <w:t xml:space="preserve">. </w:t>
+      </w:r>
+      <w:r>
+        <w:rPr>
+          <w:noProof/>
+        </w:rPr>
+        <w:t>San Francisco</w:t>
+      </w:r>
+      <w:r>
+        <w:rPr>
+          <w:noProof/>
+        </w:rPr>
+        <w:t xml:space="preserve"> was not considered part of Silicon Valley</w:t>
+      </w:r>
+      <w:r>
+        <w:rPr>
+          <w:noProof/>
+        </w:rPr>
+        <w:t xml:space="preserve"> in the early days</w:t>
+      </w:r>
+      <w:r>
+        <w:rPr>
+          <w:noProof/>
+        </w:rPr>
+        <w:t>.</w:t>
       </w:r>
     </w:p>
     <w:p>
@@ -344,13 +296,181 @@
         <w:rPr>
           <w:noProof/>
         </w:rPr>
-        <w:t>These</w:t>
-      </w:r>
-      <w:r>
-        <w:rPr>
-          <w:noProof/>
-        </w:rPr>
-        <w:t xml:space="preserve"> days people consider the Silicon Valley to include San Francisco, despite the objections of silicon-purists like me.</w:t>
+        <w:t xml:space="preserve">What </w:t>
+      </w:r>
+      <w:r>
+        <w:rPr>
+          <w:noProof/>
+        </w:rPr>
+        <w:t>changed</w:t>
+      </w:r>
+      <w:r>
+        <w:rPr>
+          <w:noProof/>
+        </w:rPr>
+        <w:t xml:space="preserve"> </w:t>
+      </w:r>
+      <w:r>
+        <w:rPr>
+          <w:noProof/>
+        </w:rPr>
+        <w:t>was</w:t>
+      </w:r>
+      <w:r>
+        <w:rPr>
+          <w:noProof/>
+        </w:rPr>
+        <w:t xml:space="preserve"> the </w:t>
+      </w:r>
+      <w:r>
+        <w:rPr>
+          <w:noProof/>
+        </w:rPr>
+        <w:t xml:space="preserve">booming </w:t>
+      </w:r>
+      <w:r>
+        <w:rPr>
+          <w:noProof/>
+        </w:rPr>
+        <w:t>software industr</w:t>
+      </w:r>
+      <w:r>
+        <w:rPr>
+          <w:noProof/>
+        </w:rPr>
+        <w:t>y</w:t>
+      </w:r>
+      <w:r>
+        <w:rPr>
+          <w:noProof/>
+        </w:rPr>
+        <w:t xml:space="preserve">, </w:t>
+      </w:r>
+      <w:r>
+        <w:rPr>
+          <w:noProof/>
+        </w:rPr>
+        <w:t>w</w:t>
+      </w:r>
+      <w:r>
+        <w:rPr>
+          <w:noProof/>
+        </w:rPr>
+        <w:t>hich did not have</w:t>
+      </w:r>
+      <w:r>
+        <w:rPr>
+          <w:noProof/>
+        </w:rPr>
+        <w:t xml:space="preserve"> the same physical constraints</w:t>
+      </w:r>
+      <w:r>
+        <w:rPr>
+          <w:noProof/>
+        </w:rPr>
+        <w:t xml:space="preserve"> as semiconductor.</w:t>
+      </w:r>
+      <w:r>
+        <w:rPr>
+          <w:noProof/>
+        </w:rPr>
+        <w:t xml:space="preserve"> S</w:t>
+      </w:r>
+      <w:r>
+        <w:rPr>
+          <w:noProof/>
+        </w:rPr>
+        <w:t xml:space="preserve">oftware </w:t>
+      </w:r>
+      <w:r>
+        <w:rPr>
+          <w:noProof/>
+        </w:rPr>
+        <w:t>heated up</w:t>
+      </w:r>
+      <w:r>
+        <w:rPr>
+          <w:noProof/>
+        </w:rPr>
+        <w:t xml:space="preserve"> </w:t>
+      </w:r>
+      <w:r>
+        <w:rPr>
+          <w:noProof/>
+        </w:rPr>
+        <w:t xml:space="preserve">in </w:t>
+      </w:r>
+      <w:r>
+        <w:rPr>
+          <w:noProof/>
+        </w:rPr>
+        <w:t xml:space="preserve">the late 1990s </w:t>
+      </w:r>
+      <w:r>
+        <w:rPr>
+          <w:noProof/>
+        </w:rPr>
+        <w:t>i</w:t>
+      </w:r>
+      <w:r>
+        <w:rPr>
+          <w:noProof/>
+        </w:rPr>
+        <w:t>n</w:t>
+      </w:r>
+      <w:r>
+        <w:rPr>
+          <w:noProof/>
+        </w:rPr>
+        <w:t xml:space="preserve"> </w:t>
+      </w:r>
+      <w:r>
+        <w:rPr>
+          <w:noProof/>
+        </w:rPr>
+        <w:t xml:space="preserve">many </w:t>
+      </w:r>
+      <w:r>
+        <w:rPr>
+          <w:noProof/>
+        </w:rPr>
+        <w:t xml:space="preserve">places </w:t>
+      </w:r>
+      <w:r>
+        <w:rPr>
+          <w:noProof/>
+        </w:rPr>
+        <w:t xml:space="preserve">unsuitable </w:t>
+      </w:r>
+      <w:r>
+        <w:rPr>
+          <w:noProof/>
+        </w:rPr>
+        <w:t xml:space="preserve">for silicon manufacturing, </w:t>
+      </w:r>
+      <w:r>
+        <w:rPr>
+          <w:noProof/>
+        </w:rPr>
+        <w:t>such as</w:t>
+      </w:r>
+      <w:r>
+        <w:rPr>
+          <w:noProof/>
+        </w:rPr>
+        <w:t xml:space="preserve"> downtown San Francisco </w:t>
+      </w:r>
+      <w:r>
+        <w:rPr>
+          <w:noProof/>
+        </w:rPr>
+        <w:t>or</w:t>
+      </w:r>
+      <w:r>
+        <w:rPr>
+          <w:noProof/>
+        </w:rPr>
+        <w:t xml:space="preserve"> lower Manhattan in New York City.</w:t>
       </w:r>
     </w:p>
     <w:p>
@@ -363,67 +483,55 @@
         <w:rPr>
           <w:noProof/>
         </w:rPr>
-        <w:t xml:space="preserve">I enjoyed </w:t>
-      </w:r>
-      <w:r>
-        <w:rPr>
-          <w:noProof/>
-        </w:rPr>
-        <w:t xml:space="preserve">using map_libre </w:t>
-      </w:r>
-      <w:r>
-        <w:rPr>
-          <w:noProof/>
-        </w:rPr>
-        <w:t xml:space="preserve">again </w:t>
-      </w:r>
-      <w:r>
-        <w:rPr>
-          <w:noProof/>
-        </w:rPr>
-        <w:t xml:space="preserve">for a Figure Friday project. </w:t>
-      </w:r>
-      <w:r>
-        <w:rPr>
-          <w:noProof/>
-        </w:rPr>
-        <w:t xml:space="preserve"> My code includes a </w:t>
-      </w:r>
-      <w:r>
-        <w:rPr>
-          <w:noProof/>
-        </w:rPr>
-        <w:t xml:space="preserve">function </w:t>
-      </w:r>
-      <w:r>
-        <w:rPr>
-          <w:noProof/>
-        </w:rPr>
-        <w:t>to</w:t>
-      </w:r>
-      <w:r>
-        <w:rPr>
-          <w:noProof/>
-        </w:rPr>
-        <w:t xml:space="preserve"> wrap hover text</w:t>
-      </w:r>
-      <w:r>
-        <w:rPr>
-          <w:noProof/>
-        </w:rPr>
-        <w:t xml:space="preserve"> across multiple lines</w:t>
-      </w:r>
-      <w:r>
-        <w:rPr>
-          <w:noProof/>
-        </w:rPr>
-        <w:t xml:space="preserve">, </w:t>
-      </w:r>
-      <w:r>
-        <w:rPr>
-          <w:noProof/>
-        </w:rPr>
-        <w:t>very useful for long descriptive strings.</w:t>
+        <w:t>These</w:t>
+      </w:r>
+      <w:r>
+        <w:rPr>
+          <w:noProof/>
+        </w:rPr>
+        <w:t xml:space="preserve"> days people consider the Silicon Valley to include San Francisco, despite the objections of silicon-purists like me.</w:t>
+      </w:r>
+      <w:r>
+        <w:rPr>
+          <w:noProof/>
+        </w:rPr>
+        <w:t xml:space="preserve"> (</w:t>
+      </w:r>
+      <w:r>
+        <w:rPr>
+          <w:noProof/>
+        </w:rPr>
+        <w:t>S</w:t>
+      </w:r>
+      <w:r>
+        <w:rPr>
+          <w:noProof/>
+        </w:rPr>
+        <w:t xml:space="preserve">ilicon </w:t>
+      </w:r>
+      <w:r>
+        <w:rPr>
+          <w:noProof/>
+        </w:rPr>
+        <w:t>and</w:t>
+      </w:r>
+      <w:r>
+        <w:rPr>
+          <w:noProof/>
+        </w:rPr>
+        <w:t xml:space="preserve"> software</w:t>
+      </w:r>
+      <w:r>
+        <w:rPr>
+          <w:noProof/>
+        </w:rPr>
+        <w:t xml:space="preserve"> </w:t>
+      </w:r>
+      <w:r>
+        <w:rPr>
+          <w:noProof/>
+        </w:rPr>
+        <w:t>are not the same).</w:t>
       </w:r>
     </w:p>
     <w:p>
@@ -436,13 +544,121 @@
         <w:rPr>
           <w:noProof/>
         </w:rPr>
-        <w:t xml:space="preserve">Here is a map_libre view of the </w:t>
-      </w:r>
-      <w:r>
-        <w:rPr>
-          <w:noProof/>
-        </w:rPr>
-        <w:t>Bay Area, showing where most of the companies are located. The marker size</w:t>
+        <w:t xml:space="preserve">I enjoyed </w:t>
+      </w:r>
+      <w:r>
+        <w:rPr>
+          <w:noProof/>
+        </w:rPr>
+        <w:t xml:space="preserve">using map_libre </w:t>
+      </w:r>
+      <w:r>
+        <w:rPr>
+          <w:noProof/>
+        </w:rPr>
+        <w:t xml:space="preserve">again </w:t>
+      </w:r>
+      <w:r>
+        <w:rPr>
+          <w:noProof/>
+        </w:rPr>
+        <w:t xml:space="preserve">for a Figure Friday project. </w:t>
+      </w:r>
+      <w:r>
+        <w:rPr>
+          <w:noProof/>
+        </w:rPr>
+        <w:t xml:space="preserve"> </w:t>
+      </w:r>
+      <w:r>
+        <w:rPr>
+          <w:noProof/>
+        </w:rPr>
+        <w:t>The</w:t>
+      </w:r>
+      <w:r>
+        <w:rPr>
+          <w:noProof/>
+        </w:rPr>
+        <w:t xml:space="preserve"> code includes a </w:t>
+      </w:r>
+      <w:r>
+        <w:rPr>
+          <w:noProof/>
+        </w:rPr>
+        <w:t xml:space="preserve">function </w:t>
+      </w:r>
+      <w:r>
+        <w:rPr>
+          <w:noProof/>
+        </w:rPr>
+        <w:t>to</w:t>
+      </w:r>
+      <w:r>
+        <w:rPr>
+          <w:noProof/>
+        </w:rPr>
+        <w:t xml:space="preserve"> wrap hover text</w:t>
+      </w:r>
+      <w:r>
+        <w:rPr>
+          <w:noProof/>
+        </w:rPr>
+        <w:t xml:space="preserve"> across multiple lines</w:t>
+      </w:r>
+      <w:r>
+        <w:rPr>
+          <w:noProof/>
+        </w:rPr>
+        <w:t xml:space="preserve">. </w:t>
+      </w:r>
+      <w:r>
+        <w:rPr>
+          <w:noProof/>
+        </w:rPr>
+        <w:t>T</w:t>
+      </w:r>
+      <w:r>
+        <w:rPr>
+          <w:noProof/>
+        </w:rPr>
+        <w:t>his</w:t>
+      </w:r>
+      <w:r>
+        <w:rPr>
+          <w:noProof/>
+        </w:rPr>
+        <w:t xml:space="preserve"> </w:t>
+      </w:r>
+      <w:r>
+        <w:rPr>
+          <w:noProof/>
+        </w:rPr>
+        <w:t xml:space="preserve">is </w:t>
+      </w:r>
+      <w:r>
+        <w:rPr>
+          <w:noProof/>
+        </w:rPr>
+        <w:t>very useful for long descriptive strings.</w:t>
+      </w:r>
+      <w:r>
+        <w:rPr>
+          <w:noProof/>
+        </w:rPr>
+        <w:t xml:space="preserve"> I used Chat GPT to </w:t>
+      </w:r>
+      <w:r>
+        <w:rPr>
+          <w:noProof/>
+        </w:rPr>
+        <w:t xml:space="preserve">make a table with </w:t>
+      </w:r>
+      <w:r>
+        <w:rPr>
+          <w:noProof/>
+        </w:rPr>
+        <w:t>longitude and latitude of these companie</w:t>
       </w:r>
       <w:r>
         <w:rPr>
@@ -454,25 +670,25 @@
         <w:rPr>
           <w:noProof/>
         </w:rPr>
-        <w:t xml:space="preserve"> and color</w:t>
-      </w:r>
-      <w:r>
-        <w:rPr>
-          <w:noProof/>
-        </w:rPr>
-        <w:t>s</w:t>
-      </w:r>
-      <w:r>
-        <w:rPr>
-          <w:noProof/>
-        </w:rPr>
-        <w:t xml:space="preserve"> are tied to Market Cap</w:t>
-      </w:r>
-      <w:r>
-        <w:rPr>
-          <w:noProof/>
-        </w:rPr>
-        <w:t>.</w:t>
+        <w:t>, and stored them in this file: “df_no</w:t>
+      </w:r>
+      <w:r>
+        <w:rPr>
+          <w:noProof/>
+        </w:rPr>
+        <w:t>rcal_coords.csv</w:t>
+      </w:r>
+      <w:r>
+        <w:rPr>
+          <w:noProof/>
+        </w:rPr>
+        <w:t>”</w:t>
+      </w:r>
+      <w:r>
+        <w:rPr>
+          <w:noProof/>
+        </w:rPr>
+        <w:t xml:space="preserve">. </w:t>
       </w:r>
     </w:p>
     <w:p>
@@ -485,6 +701,180 @@
         <w:rPr>
           <w:noProof/>
         </w:rPr>
+        <w:t>The code for this visualization is posted here</w:t>
+      </w:r>
+      <w:r>
+        <w:rPr>
+          <w:noProof/>
+        </w:rPr>
+        <w:t xml:space="preserve"> on plotly community</w:t>
+      </w:r>
+      <w:r>
+        <w:rPr>
+          <w:noProof/>
+        </w:rPr>
+        <w:t xml:space="preserve">, however to run it you need </w:t>
+      </w:r>
+      <w:r>
+        <w:rPr>
+          <w:noProof/>
+        </w:rPr>
+        <w:t xml:space="preserve">the </w:t>
+      </w:r>
+      <w:r>
+        <w:rPr>
+          <w:noProof/>
+        </w:rPr>
+        <w:t xml:space="preserve">file with longitude and latitude values. You can get </w:t>
+      </w:r>
+      <w:r>
+        <w:rPr>
+          <w:noProof/>
+        </w:rPr>
+        <w:t>everything</w:t>
+      </w:r>
+      <w:r>
+        <w:rPr>
+          <w:noProof/>
+        </w:rPr>
+        <w:t xml:space="preserve"> from</w:t>
+      </w:r>
+      <w:r>
+        <w:rPr>
+          <w:noProof/>
+        </w:rPr>
+        <w:t>:</w:t>
+      </w:r>
+    </w:p>
+    <w:p>
+      <w:pPr>
+        <w:pStyle w:val="ListParagraph"/>
+        <w:numPr>
+          <w:ilvl w:val="0"/>
+          <w:numId w:val="1"/>
+        </w:numPr>
+        <w:rPr>
+          <w:noProof/>
+        </w:rPr>
+      </w:pPr>
+      <w:r>
+        <w:rPr>
+          <w:noProof/>
+        </w:rPr>
+        <w:t>Git Repo</w:t>
+      </w:r>
+      <w:r>
+        <w:rPr>
+          <w:noProof/>
+        </w:rPr>
+        <w:t xml:space="preserve">: </w:t>
+      </w:r>
+      <w:r>
+        <w:rPr>
+          <w:noProof/>
+        </w:rPr>
+        <w:t xml:space="preserve"> </w:t>
+      </w:r>
+      <w:hyperlink r:id="rId5" w:history="1">
+        <w:r>
+          <w:rPr>
+            <w:rStyle w:val="Hyperlink"/>
+            <w:noProof/>
+          </w:rPr>
+          <w:t>https://github.com/Mike-Purtell/Plotly_FF_2024.git</w:t>
+        </w:r>
+      </w:hyperlink>
+    </w:p>
+    <w:p>
+      <w:pPr>
+        <w:pStyle w:val="ListParagraph"/>
+        <w:numPr>
+          <w:ilvl w:val="0"/>
+          <w:numId w:val="1"/>
+        </w:numPr>
+        <w:rPr>
+          <w:noProof/>
+        </w:rPr>
+      </w:pPr>
+      <w:r>
+        <w:rPr>
+          <w:noProof/>
+        </w:rPr>
+        <w:t xml:space="preserve">Folder: </w:t>
+      </w:r>
+      <w:r>
+        <w:rPr>
+          <w:noProof/>
+        </w:rPr>
+        <w:t>Week_52_Stocks</w:t>
+      </w:r>
+      <w:r>
+        <w:rPr>
+          <w:noProof/>
+        </w:rPr>
+        <w:t>.</w:t>
+      </w:r>
+    </w:p>
+    <w:p>
+      <w:pPr>
+        <w:rPr>
+          <w:noProof/>
+        </w:rPr>
+      </w:pPr>
+      <w:r>
+        <w:rPr>
+          <w:noProof/>
+        </w:rPr>
+        <w:t xml:space="preserve">Here is a map_libre view of the </w:t>
+      </w:r>
+      <w:r>
+        <w:rPr>
+          <w:noProof/>
+        </w:rPr>
+        <w:t>Bay Area, showing where most of the companies are located. The marker size</w:t>
+      </w:r>
+      <w:r>
+        <w:rPr>
+          <w:noProof/>
+        </w:rPr>
+        <w:t>s</w:t>
+      </w:r>
+      <w:r>
+        <w:rPr>
+          <w:noProof/>
+        </w:rPr>
+        <w:t xml:space="preserve"> and color</w:t>
+      </w:r>
+      <w:r>
+        <w:rPr>
+          <w:noProof/>
+        </w:rPr>
+        <w:t>s</w:t>
+      </w:r>
+      <w:r>
+        <w:rPr>
+          <w:noProof/>
+        </w:rPr>
+        <w:t xml:space="preserve"> are tied to Market Cap</w:t>
+      </w:r>
+      <w:r>
+        <w:rPr>
+          <w:noProof/>
+        </w:rPr>
+        <w:t>.</w:t>
+      </w:r>
+    </w:p>
+    <w:p>
+      <w:pPr>
+        <w:rPr>
+          <w:noProof/>
+        </w:rPr>
+      </w:pPr>
+      <w:r>
+        <w:rPr>
+          <w:noProof/>
+        </w:rPr>
+        <w:lastRenderedPageBreak/>
         <w:drawing>
           <wp:inline distT="0" distB="0" distL="0" distR="0" wp14:anchorId="16C4AC89" wp14:editId="262E8829">
             <wp:extent cx="4723026" cy="3797845"/>
@@ -501,7 +891,7 @@
                     <pic:cNvPicPr/>
                   </pic:nvPicPr>
                   <pic:blipFill rotWithShape="1">
-                    <a:blip r:embed="rId4"/>
+                    <a:blip r:embed="rId6"/>
                     <a:srcRect l="14725" t="16635" r="5796" b="12522"/>
                     <a:stretch/>
                   </pic:blipFill>
@@ -535,6 +925,30 @@
           <w:noProof/>
         </w:rPr>
       </w:pPr>
+      <w:r>
+        <w:rPr>
+          <w:noProof/>
+        </w:rPr>
+        <w:t xml:space="preserve">Here is a view of </w:t>
+      </w:r>
+      <w:r>
+        <w:rPr>
+          <w:noProof/>
+        </w:rPr>
+        <w:t>software</w:t>
+      </w:r>
+      <w:r>
+        <w:rPr>
+          <w:noProof/>
+        </w:rPr>
+        <w:t xml:space="preserve"> companies clustered in downtown San Francisco</w:t>
+      </w:r>
+      <w:r>
+        <w:rPr>
+          <w:noProof/>
+        </w:rPr>
+        <w:t>.</w:t>
+      </w:r>
     </w:p>
     <w:p>
       <w:pPr>
@@ -546,59 +960,6 @@
         <w:rPr>
           <w:noProof/>
         </w:rPr>
-        <w:t xml:space="preserve">Here is a view of </w:t>
-      </w:r>
-      <w:r>
-        <w:rPr>
-          <w:noProof/>
-        </w:rPr>
-        <w:t>software</w:t>
-      </w:r>
-      <w:r>
-        <w:rPr>
-          <w:noProof/>
-        </w:rPr>
-        <w:t xml:space="preserve"> companies clustered in downtown San Francisco</w:t>
-      </w:r>
-      <w:r>
-        <w:rPr>
-          <w:noProof/>
-        </w:rPr>
-        <w:t>.</w:t>
-      </w:r>
-    </w:p>
-    <w:p>
-      <w:pPr>
-        <w:rPr>
-          <w:noProof/>
-        </w:rPr>
-      </w:pPr>
-    </w:p>
-    <w:p>
-      <w:pPr>
-        <w:rPr>
-          <w:noProof/>
-        </w:rPr>
-      </w:pPr>
-    </w:p>
-    <w:p>
-      <w:pPr>
-        <w:rPr>
-          <w:noProof/>
-        </w:rPr>
-      </w:pPr>
-    </w:p>
-    <w:p>
-      <w:pPr>
-        <w:rPr>
-          <w:noProof/>
-        </w:rPr>
-      </w:pPr>
-      <w:r>
-        <w:rPr>
-          <w:noProof/>
-        </w:rPr>
-        <w:lastRenderedPageBreak/>
         <w:drawing>
           <wp:inline distT="0" distB="0" distL="0" distR="0" wp14:anchorId="2A6DE15A" wp14:editId="3E12B997">
             <wp:extent cx="4806930" cy="3781016"/>
@@ -615,7 +976,7 @@
                     <pic:cNvPicPr/>
                   </pic:nvPicPr>
                   <pic:blipFill rotWithShape="1">
-                    <a:blip r:embed="rId5"/>
+                    <a:blip r:embed="rId7"/>
                     <a:srcRect l="14253" t="16112" r="4855" b="13357"/>
                     <a:stretch/>
                   </pic:blipFill>
@@ -643,50 +1004,6 @@
         </w:drawing>
       </w:r>
     </w:p>
-    <w:p>
-      <w:pPr>
-        <w:rPr>
-          <w:noProof/>
-        </w:rPr>
-      </w:pPr>
-    </w:p>
-    <w:p>
-      <w:pPr>
-        <w:rPr>
-          <w:noProof/>
-        </w:rPr>
-      </w:pPr>
-    </w:p>
-    <w:p>
-      <w:pPr>
-        <w:rPr>
-          <w:noProof/>
-        </w:rPr>
-      </w:pPr>
-    </w:p>
-    <w:p>
-      <w:pPr>
-        <w:rPr>
-          <w:noProof/>
-        </w:rPr>
-      </w:pPr>
-    </w:p>
-    <w:p>
-      <w:pPr>
-        <w:rPr>
-          <w:noProof/>
-        </w:rPr>
-      </w:pPr>
-    </w:p>
-    <w:p>
-      <w:pPr>
-        <w:rPr>
-          <w:noProof/>
-        </w:rPr>
-      </w:pPr>
-    </w:p>
-    <w:p/>
-    <w:p/>
     <w:p/>
     <w:sectPr>
       <w:pgSz w:w="12240" w:h="15840"/>
@@ -696,6 +1013,127 @@
     </w:sectPr>
   </w:body>
 </w:document>
+</file>
+
+<file path=word/numbering.xml><?xml version="1.0" encoding="utf-8"?>
+<w:numbering xmlns:wpc="http://schemas.microsoft.com/office/word/2010/wordprocessingCanvas" xmlns:cx="http://schemas.microsoft.com/office/drawing/2014/chartex" xmlns:cx1="http://schemas.microsoft.com/office/drawing/2015/9/8/chartex" xmlns:cx2="http://schemas.microsoft.com/office/drawing/2015/10/21/chartex" xmlns:cx3="http://schemas.microsoft.com/office/drawing/2016/5/9/chartex" xmlns:cx4="http://schemas.microsoft.com/office/drawing/2016/5/10/chartex" xmlns:cx5="http://schemas.microsoft.com/office/drawing/2016/5/11/chartex" xmlns:cx6="http://schemas.microsoft.com/office/drawing/2016/5/12/chartex" xmlns:cx7="http://schemas.microsoft.com/office/drawing/2016/5/13/chartex" xmlns:cx8="http://schemas.microsoft.com/office/drawing/2016/5/14/chartex" xmlns:mc="http://schemas.openxmlformats.org/markup-compatibility/2006" xmlns:aink="http://schemas.microsoft.com/office/drawing/2016/ink" xmlns:am3d="http://schemas.microsoft.com/office/drawing/2017/model3d" xmlns:o="urn:schemas-microsoft-com:office:office" xmlns:oel="http://schemas.microsoft.com/office/2019/extlst" xmlns:r="http://schemas.openxmlformats.org/officeDocument/2006/relationships" xmlns:m="http://schemas.openxmlformats.org/officeDocument/2006/math" xmlns:v="urn:schemas-microsoft-com:vml" xmlns:wp14="http://schemas.microsoft.com/office/word/2010/wordprocessingDrawing" xmlns:wp="http://schemas.openxmlformats.org/drawingml/2006/wordprocessingDrawing" xmlns:w10="urn:schemas-microsoft-com:office:word" xmlns:w="http://schemas.openxmlformats.org/wordprocessingml/2006/main" xmlns:w14="http://schemas.microsoft.com/office/word/2010/wordml" xmlns:w15="http://schemas.microsoft.com/office/word/2012/wordml" xmlns:w16cex="http://schemas.microsoft.com/office/word/2018/wordml/cex" xmlns:w16cid="http://schemas.microsoft.com/office/word/2016/wordml/cid" xmlns:w16="http://schemas.microsoft.com/office/word/2018/wordml" xmlns:w16du="http://schemas.microsoft.com/office/word/2023/wordml/word16du" xmlns:w16sdtdh="http://schemas.microsoft.com/office/word/2020/wordml/sdtdatahash" xmlns:w16sdtfl="http://schemas.microsoft.com/office/word/2024/wordml/sdtformatlock" xmlns:w16se="http://schemas.microsoft.com/office/word/2015/wordml/symex" xmlns:wpg="http://schemas.microsoft.com/office/word/2010/wordprocessingGroup" xmlns:wpi="http://schemas.microsoft.com/office/word/2010/wordprocessingInk" xmlns:wne="http://schemas.microsoft.com/office/word/2006/wordml" xmlns:wps="http://schemas.microsoft.com/office/word/2010/wordprocessingShape" mc:Ignorable="w14 w15 w16se w16cid w16 w16cex w16sdtdh w16sdtfl w16du wp14">
+  <w:abstractNum w:abstractNumId="0" w15:restartNumberingAfterBreak="0">
+    <w:nsid w:val="1EC77F3C"/>
+    <w:multiLevelType w:val="hybridMultilevel"/>
+    <w:tmpl w:val="D07CB7BE"/>
+    <w:lvl w:ilvl="0" w:tplc="04090001">
+      <w:start w:val="1"/>
+      <w:numFmt w:val="bullet"/>
+      <w:lvlText w:val=""/>
+      <w:lvlJc w:val="left"/>
+      <w:pPr>
+        <w:ind w:left="720" w:hanging="360"/>
+      </w:pPr>
+      <w:rPr>
+        <w:rFonts w:ascii="Symbol" w:hAnsi="Symbol" w:hint="default"/>
+      </w:rPr>
+    </w:lvl>
+    <w:lvl w:ilvl="1" w:tplc="04090003" w:tentative="1">
+      <w:start w:val="1"/>
+      <w:numFmt w:val="bullet"/>
+      <w:lvlText w:val="o"/>
+      <w:lvlJc w:val="left"/>
+      <w:pPr>
+        <w:ind w:left="1440" w:hanging="360"/>
+      </w:pPr>
+      <w:rPr>
+        <w:rFonts w:ascii="Courier New" w:hAnsi="Courier New" w:cs="Courier New" w:hint="default"/>
+      </w:rPr>
+    </w:lvl>
+    <w:lvl w:ilvl="2" w:tplc="04090005" w:tentative="1">
+      <w:start w:val="1"/>
+      <w:numFmt w:val="bullet"/>
+      <w:lvlText w:val=""/>
+      <w:lvlJc w:val="left"/>
+      <w:pPr>
+        <w:ind w:left="2160" w:hanging="360"/>
+      </w:pPr>
+      <w:rPr>
+        <w:rFonts w:ascii="Wingdings" w:hAnsi="Wingdings" w:hint="default"/>
+      </w:rPr>
+    </w:lvl>
+    <w:lvl w:ilvl="3" w:tplc="04090001" w:tentative="1">
+      <w:start w:val="1"/>
+      <w:numFmt w:val="bullet"/>
+      <w:lvlText w:val=""/>
+      <w:lvlJc w:val="left"/>
+      <w:pPr>
+        <w:ind w:left="2880" w:hanging="360"/>
+      </w:pPr>
+      <w:rPr>
+        <w:rFonts w:ascii="Symbol" w:hAnsi="Symbol" w:hint="default"/>
+      </w:rPr>
+    </w:lvl>
+    <w:lvl w:ilvl="4" w:tplc="04090003" w:tentative="1">
+      <w:start w:val="1"/>
+      <w:numFmt w:val="bullet"/>
+      <w:lvlText w:val="o"/>
+      <w:lvlJc w:val="left"/>
+      <w:pPr>
+        <w:ind w:left="3600" w:hanging="360"/>
+      </w:pPr>
+      <w:rPr>
+        <w:rFonts w:ascii="Courier New" w:hAnsi="Courier New" w:cs="Courier New" w:hint="default"/>
+      </w:rPr>
+    </w:lvl>
+    <w:lvl w:ilvl="5" w:tplc="04090005" w:tentative="1">
+      <w:start w:val="1"/>
+      <w:numFmt w:val="bullet"/>
+      <w:lvlText w:val=""/>
+      <w:lvlJc w:val="left"/>
+      <w:pPr>
+        <w:ind w:left="4320" w:hanging="360"/>
+      </w:pPr>
+      <w:rPr>
+        <w:rFonts w:ascii="Wingdings" w:hAnsi="Wingdings" w:hint="default"/>
+      </w:rPr>
+    </w:lvl>
+    <w:lvl w:ilvl="6" w:tplc="04090001" w:tentative="1">
+      <w:start w:val="1"/>
+      <w:numFmt w:val="bullet"/>
+      <w:lvlText w:val=""/>
+      <w:lvlJc w:val="left"/>
+      <w:pPr>
+        <w:ind w:left="5040" w:hanging="360"/>
+      </w:pPr>
+      <w:rPr>
+        <w:rFonts w:ascii="Symbol" w:hAnsi="Symbol" w:hint="default"/>
+      </w:rPr>
+    </w:lvl>
+    <w:lvl w:ilvl="7" w:tplc="04090003" w:tentative="1">
+      <w:start w:val="1"/>
+      <w:numFmt w:val="bullet"/>
+      <w:lvlText w:val="o"/>
+      <w:lvlJc w:val="left"/>
+      <w:pPr>
+        <w:ind w:left="5760" w:hanging="360"/>
+      </w:pPr>
+      <w:rPr>
+        <w:rFonts w:ascii="Courier New" w:hAnsi="Courier New" w:cs="Courier New" w:hint="default"/>
+      </w:rPr>
+    </w:lvl>
+    <w:lvl w:ilvl="8" w:tplc="04090005" w:tentative="1">
+      <w:start w:val="1"/>
+      <w:numFmt w:val="bullet"/>
+      <w:lvlText w:val=""/>
+      <w:lvlJc w:val="left"/>
+      <w:pPr>
+        <w:ind w:left="6480" w:hanging="360"/>
+      </w:pPr>
+      <w:rPr>
+        <w:rFonts w:ascii="Wingdings" w:hAnsi="Wingdings" w:hint="default"/>
+      </w:rPr>
+    </w:lvl>
+  </w:abstractNum>
+  <w:num w:numId="1" w16cid:durableId="899831093">
+    <w:abstractNumId w:val="0"/>
+  </w:num>
+</w:numbering>
 </file>
 
 <file path=word/styles.xml><?xml version="1.0" encoding="utf-8"?>
@@ -1614,6 +2052,29 @@
       <w:spacing w:val="5"/>
     </w:rPr>
   </w:style>
+  <w:style w:type="character" w:styleId="Hyperlink">
+    <w:name w:val="Hyperlink"/>
+    <w:basedOn w:val="DefaultParagraphFont"/>
+    <w:uiPriority w:val="99"/>
+    <w:unhideWhenUsed/>
+    <w:rsid w:val="00EE6F71"/>
+    <w:rPr>
+      <w:color w:val="467886" w:themeColor="hyperlink"/>
+      <w:u w:val="single"/>
+    </w:rPr>
+  </w:style>
+  <w:style w:type="character" w:styleId="UnresolvedMention">
+    <w:name w:val="Unresolved Mention"/>
+    <w:basedOn w:val="DefaultParagraphFont"/>
+    <w:uiPriority w:val="99"/>
+    <w:semiHidden/>
+    <w:unhideWhenUsed/>
+    <w:rsid w:val="00EE6F71"/>
+    <w:rPr>
+      <w:color w:val="605E5C"/>
+      <w:shd w:val="clear" w:color="auto" w:fill="E1DFDD"/>
+    </w:rPr>
+  </w:style>
 </w:styles>
 </file>
 

</xml_diff>

<commit_message>
Finished 2024 week 52
</commit_message>
<xml_diff>
--- a/Week_52_Stocks/Screenshots.docx
+++ b/Week_52_Stocks/Screenshots.docx
@@ -54,13 +54,31 @@
         <w:rPr>
           <w:noProof/>
         </w:rPr>
-        <w:t>Th</w:t>
-      </w:r>
-      <w:r>
-        <w:rPr>
-          <w:noProof/>
-        </w:rPr>
-        <w:t>e</w:t>
+        <w:t>Industrial</w:t>
+      </w:r>
+      <w:r>
+        <w:rPr>
+          <w:noProof/>
+        </w:rPr>
+        <w:t xml:space="preserve"> semiconducor</w:t>
+      </w:r>
+      <w:r>
+        <w:rPr>
+          <w:noProof/>
+        </w:rPr>
+        <w:t xml:space="preserve"> production</w:t>
+      </w:r>
+      <w:r>
+        <w:rPr>
+          <w:noProof/>
+        </w:rPr>
+        <w:t xml:space="preserve"> start</w:t>
+      </w:r>
+      <w:r>
+        <w:rPr>
+          <w:noProof/>
+        </w:rPr>
+        <w:t>ed</w:t>
       </w:r>
       <w:r>
         <w:rPr>
@@ -72,19 +90,13 @@
         <w:rPr>
           <w:noProof/>
         </w:rPr>
-        <w:t>monetization of semiconducors started</w:t>
+        <w:t>in the 1960’s</w:t>
       </w:r>
       <w:r>
         <w:rPr>
           <w:noProof/>
         </w:rPr>
         <w:t xml:space="preserve"> </w:t>
-      </w:r>
-      <w:r>
-        <w:rPr>
-          <w:noProof/>
-        </w:rPr>
-        <w:t xml:space="preserve">in the 1960’s </w:t>
       </w:r>
       <w:r>
         <w:rPr>
@@ -356,7 +368,19 @@
         <w:rPr>
           <w:noProof/>
         </w:rPr>
-        <w:t>hich did not have</w:t>
+        <w:t xml:space="preserve">hich </w:t>
+      </w:r>
+      <w:r>
+        <w:rPr>
+          <w:noProof/>
+        </w:rPr>
+        <w:t>does</w:t>
+      </w:r>
+      <w:r>
+        <w:rPr>
+          <w:noProof/>
+        </w:rPr>
+        <w:t xml:space="preserve"> not have</w:t>
       </w:r>
       <w:r>
         <w:rPr>
@@ -368,7 +392,31 @@
         <w:rPr>
           <w:noProof/>
         </w:rPr>
-        <w:t xml:space="preserve"> as semiconductor.</w:t>
+        <w:t xml:space="preserve"> </w:t>
+      </w:r>
+      <w:r>
+        <w:rPr>
+          <w:noProof/>
+        </w:rPr>
+        <w:t xml:space="preserve">required for manufacturing of </w:t>
+      </w:r>
+      <w:r>
+        <w:rPr>
+          <w:noProof/>
+        </w:rPr>
+        <w:t>semiconductor</w:t>
+      </w:r>
+      <w:r>
+        <w:rPr>
+          <w:noProof/>
+        </w:rPr>
+        <w:t>s</w:t>
+      </w:r>
+      <w:r>
+        <w:rPr>
+          <w:noProof/>
+        </w:rPr>
+        <w:t>.</w:t>
       </w:r>
       <w:r>
         <w:rPr>
@@ -446,7 +494,19 @@
         <w:rPr>
           <w:noProof/>
         </w:rPr>
-        <w:t xml:space="preserve">for silicon manufacturing, </w:t>
+        <w:t>for silicon</w:t>
+      </w:r>
+      <w:r>
+        <w:rPr>
+          <w:noProof/>
+        </w:rPr>
+        <w:t xml:space="preserve"> work</w:t>
+      </w:r>
+      <w:r>
+        <w:rPr>
+          <w:noProof/>
+        </w:rPr>
+        <w:t xml:space="preserve">, </w:t>
       </w:r>
       <w:r>
         <w:rPr>
@@ -471,6 +531,48 @@
           <w:noProof/>
         </w:rPr>
         <w:t xml:space="preserve"> lower Manhattan in New York City.</w:t>
+      </w:r>
+      <w:r>
+        <w:rPr>
+          <w:noProof/>
+        </w:rPr>
+        <w:t xml:space="preserve"> </w:t>
+      </w:r>
+      <w:r>
+        <w:rPr>
+          <w:noProof/>
+        </w:rPr>
+        <w:t xml:space="preserve">Silicon Valley was </w:t>
+      </w:r>
+      <w:r>
+        <w:rPr>
+          <w:noProof/>
+        </w:rPr>
+        <w:t xml:space="preserve">initially </w:t>
+      </w:r>
+      <w:r>
+        <w:rPr>
+          <w:noProof/>
+        </w:rPr>
+        <w:t xml:space="preserve">defined by companies who </w:t>
+      </w:r>
+      <w:r>
+        <w:rPr>
+          <w:noProof/>
+        </w:rPr>
+        <w:t xml:space="preserve">develop silicon based semiconductors. In recent years </w:t>
+      </w:r>
+      <w:r>
+        <w:rPr>
+          <w:noProof/>
+        </w:rPr>
+        <w:t>the definition has expanded to include software and many other technologies.</w:t>
+      </w:r>
+      <w:r>
+        <w:rPr>
+          <w:noProof/>
+        </w:rPr>
+        <w:t xml:space="preserve"> </w:t>
       </w:r>
     </w:p>
     <w:p>
@@ -483,55 +585,43 @@
         <w:rPr>
           <w:noProof/>
         </w:rPr>
-        <w:t>These</w:t>
-      </w:r>
-      <w:r>
-        <w:rPr>
-          <w:noProof/>
-        </w:rPr>
-        <w:t xml:space="preserve"> days people consider the Silicon Valley to include San Francisco, despite the objections of silicon-purists like me.</w:t>
-      </w:r>
-      <w:r>
-        <w:rPr>
-          <w:noProof/>
-        </w:rPr>
-        <w:t xml:space="preserve"> (</w:t>
-      </w:r>
-      <w:r>
-        <w:rPr>
-          <w:noProof/>
-        </w:rPr>
-        <w:t>S</w:t>
-      </w:r>
-      <w:r>
-        <w:rPr>
-          <w:noProof/>
-        </w:rPr>
-        <w:t xml:space="preserve">ilicon </w:t>
-      </w:r>
-      <w:r>
-        <w:rPr>
-          <w:noProof/>
-        </w:rPr>
-        <w:t>and</w:t>
-      </w:r>
-      <w:r>
-        <w:rPr>
-          <w:noProof/>
-        </w:rPr>
-        <w:t xml:space="preserve"> software</w:t>
-      </w:r>
-      <w:r>
-        <w:rPr>
-          <w:noProof/>
-        </w:rPr>
-        <w:t xml:space="preserve"> </w:t>
-      </w:r>
-      <w:r>
-        <w:rPr>
-          <w:noProof/>
-        </w:rPr>
-        <w:t>are not the same).</w:t>
+        <w:t xml:space="preserve">This brings us to 2025, where </w:t>
+      </w:r>
+      <w:r>
+        <w:rPr>
+          <w:noProof/>
+        </w:rPr>
+        <w:t xml:space="preserve">Silicon Valley as a region </w:t>
+      </w:r>
+      <w:r>
+        <w:rPr>
+          <w:noProof/>
+        </w:rPr>
+        <w:t>has expanded to include the entire San Francisco/San Jose region.</w:t>
+      </w:r>
+      <w:r>
+        <w:rPr>
+          <w:noProof/>
+        </w:rPr>
+        <w:t xml:space="preserve"> Some people </w:t>
+      </w:r>
+      <w:r>
+        <w:rPr>
+          <w:noProof/>
+        </w:rPr>
+        <w:t xml:space="preserve">even apply this term to technology companies no matter where they are located, however many places have their own acroynm </w:t>
+      </w:r>
+      <w:r>
+        <w:rPr>
+          <w:noProof/>
+        </w:rPr>
+        <w:t>containing the word silicon</w:t>
+      </w:r>
+      <w:r>
+        <w:rPr>
+          <w:noProof/>
+        </w:rPr>
+        <w:t>, such as Silicon Alley (NYC), Silcon Prarie (Austin), etc.</w:t>
       </w:r>
     </w:p>
     <w:p>
@@ -570,6 +660,97 @@
         </w:rPr>
         <w:t xml:space="preserve"> </w:t>
       </w:r>
+      <w:r>
+        <w:rPr>
+          <w:noProof/>
+        </w:rPr>
+        <w:t>I have included the</w:t>
+      </w:r>
+      <w:r>
+        <w:rPr>
+          <w:noProof/>
+        </w:rPr>
+        <w:t xml:space="preserve"> 58 out of </w:t>
+      </w:r>
+      <w:r>
+        <w:rPr>
+          <w:noProof/>
+        </w:rPr>
+        <w:t>172 companies</w:t>
+      </w:r>
+      <w:r>
+        <w:rPr>
+          <w:noProof/>
+        </w:rPr>
+        <w:t xml:space="preserve"> (34%)</w:t>
+      </w:r>
+      <w:r>
+        <w:rPr>
+          <w:noProof/>
+        </w:rPr>
+        <w:t xml:space="preserve"> in this week</w:t>
+      </w:r>
+      <w:r>
+        <w:rPr>
+          <w:noProof/>
+        </w:rPr>
+        <w:t>’</w:t>
+      </w:r>
+      <w:r>
+        <w:rPr>
+          <w:noProof/>
+        </w:rPr>
+        <w:t>s data set based</w:t>
+      </w:r>
+      <w:r>
+        <w:rPr>
+          <w:noProof/>
+        </w:rPr>
+        <w:t xml:space="preserve"> that are based</w:t>
+      </w:r>
+      <w:r>
+        <w:rPr>
+          <w:noProof/>
+        </w:rPr>
+        <w:t xml:space="preserve"> in the San Francisco ba</w:t>
+      </w:r>
+      <w:r>
+        <w:rPr>
+          <w:noProof/>
+        </w:rPr>
+        <w:t>y area</w:t>
+      </w:r>
+      <w:r>
+        <w:rPr>
+          <w:noProof/>
+        </w:rPr>
+        <w:t>, mostly to look at who these companies are, where are they located, and what do they do.</w:t>
+      </w:r>
+      <w:r>
+        <w:rPr>
+          <w:noProof/>
+        </w:rPr>
+        <w:t xml:space="preserve"> With Map Libre, it is easy to see the 3 primary locations where these companies are located: In Santa Clara County (the  original Silicon Valley), in downtown San Francisco, and in San Mateo County</w:t>
+      </w:r>
+      <w:r>
+        <w:rPr>
+          <w:noProof/>
+        </w:rPr>
+        <w:t>.</w:t>
+      </w:r>
+      <w:r>
+        <w:rPr>
+          <w:noProof/>
+        </w:rPr>
+        <w:t xml:space="preserve"> </w:t>
+      </w:r>
+    </w:p>
+    <w:p>
+      <w:pPr>
+        <w:rPr>
+          <w:noProof/>
+        </w:rPr>
+      </w:pPr>
       <w:r>
         <w:rPr>
           <w:noProof/>
@@ -831,7 +1012,25 @@
         <w:rPr>
           <w:noProof/>
         </w:rPr>
-        <w:t>Bay Area, showing where most of the companies are located. The marker size</w:t>
+        <w:t xml:space="preserve">Bay Area, showing </w:t>
+      </w:r>
+      <w:r>
+        <w:rPr>
+          <w:noProof/>
+        </w:rPr>
+        <w:t xml:space="preserve">the locations of Bay Area companies </w:t>
+      </w:r>
+      <w:r>
+        <w:rPr>
+          <w:noProof/>
+        </w:rPr>
+        <w:t>in the dataset</w:t>
+      </w:r>
+      <w:r>
+        <w:rPr>
+          <w:noProof/>
+        </w:rPr>
+        <w:t>. The marker size</w:t>
       </w:r>
       <w:r>
         <w:rPr>

</xml_diff>